<commit_message>
Edited Mahout tutorial document
</commit_message>
<xml_diff>
--- a/apache/mahout/Apache Mahout Tutorial.docx
+++ b/apache/mahout/Apache Mahout Tutorial.docx
@@ -48,6 +48,111 @@
         </w:rPr>
         <w:t>Mahout</w:t>
       </w:r>
+      <w:r>
+        <w:rPr>
+          <w:rFonts w:ascii="Arial" w:eastAsia="Times New Roman" w:hAnsi="Arial" w:cs="Arial"/>
+          <w:color w:val="333333"/>
+          <w:sz w:val="24"/>
+          <w:szCs w:val="18"/>
+        </w:rPr>
+        <w:t xml:space="preserve"> Tutorial</w:t>
+      </w:r>
+    </w:p>
+    <w:p>
+      <w:pPr>
+        <w:tabs>
+          <w:tab w:val="left" w:pos="916"/>
+          <w:tab w:val="left" w:pos="1832"/>
+          <w:tab w:val="left" w:pos="2748"/>
+          <w:tab w:val="left" w:pos="3664"/>
+          <w:tab w:val="left" w:pos="4580"/>
+          <w:tab w:val="left" w:pos="5496"/>
+          <w:tab w:val="left" w:pos="6412"/>
+          <w:tab w:val="left" w:pos="7328"/>
+          <w:tab w:val="left" w:pos="8244"/>
+          <w:tab w:val="left" w:pos="9160"/>
+          <w:tab w:val="left" w:pos="10076"/>
+          <w:tab w:val="left" w:pos="10992"/>
+          <w:tab w:val="left" w:pos="11908"/>
+          <w:tab w:val="left" w:pos="12824"/>
+          <w:tab w:val="left" w:pos="13740"/>
+          <w:tab w:val="left" w:pos="14656"/>
+        </w:tabs>
+        <w:spacing w:after="0" w:line="240" w:lineRule="auto"/>
+        <w:rPr>
+          <w:rFonts w:ascii="Arial" w:eastAsia="Times New Roman" w:hAnsi="Arial" w:cs="Arial"/>
+          <w:color w:val="333333"/>
+          <w:sz w:val="24"/>
+          <w:szCs w:val="18"/>
+        </w:rPr>
+      </w:pPr>
+    </w:p>
+    <w:p>
+      <w:pPr>
+        <w:tabs>
+          <w:tab w:val="left" w:pos="916"/>
+          <w:tab w:val="left" w:pos="1832"/>
+          <w:tab w:val="left" w:pos="2748"/>
+          <w:tab w:val="left" w:pos="3664"/>
+          <w:tab w:val="left" w:pos="4580"/>
+          <w:tab w:val="left" w:pos="5496"/>
+          <w:tab w:val="left" w:pos="6412"/>
+          <w:tab w:val="left" w:pos="7328"/>
+          <w:tab w:val="left" w:pos="8244"/>
+          <w:tab w:val="left" w:pos="9160"/>
+          <w:tab w:val="left" w:pos="10076"/>
+          <w:tab w:val="left" w:pos="10992"/>
+          <w:tab w:val="left" w:pos="11908"/>
+          <w:tab w:val="left" w:pos="12824"/>
+          <w:tab w:val="left" w:pos="13740"/>
+          <w:tab w:val="left" w:pos="14656"/>
+        </w:tabs>
+        <w:spacing w:after="0" w:line="240" w:lineRule="auto"/>
+        <w:rPr>
+          <w:rFonts w:ascii="Arial" w:eastAsia="Times New Roman" w:hAnsi="Arial" w:cs="Arial"/>
+          <w:color w:val="333333"/>
+          <w:sz w:val="24"/>
+          <w:szCs w:val="18"/>
+        </w:rPr>
+      </w:pPr>
+      <w:proofErr w:type="gramStart"/>
+      <w:r>
+        <w:rPr>
+          <w:rFonts w:ascii="Arial" w:eastAsia="Times New Roman" w:hAnsi="Arial" w:cs="Arial"/>
+          <w:color w:val="333333"/>
+          <w:szCs w:val="18"/>
+        </w:rPr>
+        <w:t>e</w:t>
+      </w:r>
+      <w:r>
+        <w:rPr>
+          <w:rFonts w:ascii="Arial" w:eastAsia="Times New Roman" w:hAnsi="Arial" w:cs="Arial"/>
+          <w:color w:val="333333"/>
+          <w:szCs w:val="18"/>
+        </w:rPr>
+        <w:t>xample</w:t>
+      </w:r>
+      <w:proofErr w:type="gramEnd"/>
+      <w:r>
+        <w:rPr>
+          <w:rFonts w:ascii="Arial" w:eastAsia="Times New Roman" w:hAnsi="Arial" w:cs="Arial"/>
+          <w:color w:val="333333"/>
+          <w:sz w:val="24"/>
+          <w:szCs w:val="18"/>
+        </w:rPr>
+        <w:t xml:space="preserve">: </w:t>
+      </w:r>
+      <w:hyperlink r:id="rId4" w:history="1">
+        <w:r>
+          <w:rPr>
+            <w:rStyle w:val="Hyperlink"/>
+            <w:rFonts w:ascii="Arial" w:eastAsia="Times New Roman" w:hAnsi="Arial" w:cs="Arial"/>
+            <w:sz w:val="24"/>
+            <w:szCs w:val="18"/>
+          </w:rPr>
+          <w:t>http://chimpler.wordpress.com/2013/02/20/playing-with-the-mahout-recommendation-engine-on-a-hadoop-cluster/</w:t>
+        </w:r>
+      </w:hyperlink>
     </w:p>
     <w:p>
       <w:pPr>
@@ -77,6 +182,8 @@
           <w:szCs w:val="18"/>
         </w:rPr>
       </w:pPr>
+      <w:bookmarkStart w:id="0" w:name="_GoBack"/>
+      <w:bookmarkEnd w:id="0"/>
     </w:p>
     <w:p>
       <w:pPr>
@@ -109,11 +216,63 @@
     <w:p>
       <w:pPr>
         <w:rPr>
+          <w:rFonts w:ascii="Arial" w:eastAsia="Times New Roman" w:hAnsi="Arial" w:cs="Arial"/>
+          <w:color w:val="333333"/>
+          <w:sz w:val="24"/>
+          <w:szCs w:val="18"/>
+        </w:rPr>
+      </w:pPr>
+    </w:p>
+    <w:p>
+      <w:pPr>
+        <w:rPr>
           <w:rFonts w:ascii="Arial" w:hAnsi="Arial" w:cs="Arial"/>
-        </w:rPr>
-      </w:pPr>
-      <w:bookmarkStart w:id="0" w:name="_GoBack"/>
-      <w:bookmarkEnd w:id="0"/>
+          <w:sz w:val="24"/>
+        </w:rPr>
+      </w:pPr>
+      <w:r>
+        <w:rPr>
+          <w:rFonts w:ascii="Arial" w:hAnsi="Arial" w:cs="Arial"/>
+          <w:sz w:val="24"/>
+        </w:rPr>
+        <w:t>Installation instructions:</w:t>
+      </w:r>
+    </w:p>
+    <w:p>
+      <w:pPr>
+        <w:rPr>
+          <w:rFonts w:ascii="Arial" w:hAnsi="Arial" w:cs="Arial"/>
+        </w:rPr>
+      </w:pPr>
+    </w:p>
+    <w:p>
+      <w:pPr>
+        <w:rPr>
+          <w:rFonts w:ascii="Arial" w:hAnsi="Arial" w:cs="Arial"/>
+          <w:sz w:val="24"/>
+        </w:rPr>
+      </w:pPr>
+      <w:r>
+        <w:rPr>
+          <w:rFonts w:ascii="Arial" w:hAnsi="Arial" w:cs="Arial"/>
+          <w:sz w:val="24"/>
+        </w:rPr>
+        <w:t>Tutorial:</w:t>
+      </w:r>
+    </w:p>
+    <w:p>
+      <w:pPr>
+        <w:rPr>
+          <w:rFonts w:ascii="Arial" w:hAnsi="Arial" w:cs="Arial"/>
+        </w:rPr>
+      </w:pPr>
+    </w:p>
+    <w:p>
+      <w:pPr>
+        <w:rPr>
+          <w:rFonts w:ascii="Arial" w:hAnsi="Arial" w:cs="Arial"/>
+        </w:rPr>
+      </w:pPr>
     </w:p>
     <w:sectPr>
       <w:pgSz w:w="12240" w:h="15840"/>
@@ -546,6 +705,17 @@
     <w:semiHidden/>
     <w:unhideWhenUsed/>
   </w:style>
+  <w:style w:type="character" w:styleId="Hyperlink">
+    <w:name w:val="Hyperlink"/>
+    <w:basedOn w:val="DefaultParagraphFont"/>
+    <w:uiPriority w:val="99"/>
+    <w:unhideWhenUsed/>
+    <w:rsid w:val="004139AC"/>
+    <w:rPr>
+      <w:color w:val="0563C1" w:themeColor="hyperlink"/>
+      <w:u w:val="single"/>
+    </w:rPr>
+  </w:style>
 </w:styles>
 </file>
 

</xml_diff>